<commit_message>
Coding Responsibilities: Updated Jeffrey's task list
</commit_message>
<xml_diff>
--- a/Documents/Coding Responsibilities/Final_Responsibilities.docx
+++ b/Documents/Coding Responsibilities/Final_Responsibilities.docx
@@ -135,205 +135,237 @@
           <w:sz w:val="24"/>
           <w:szCs w:val="24"/>
         </w:rPr>
-        <w:t>Prepare all required documentation and upload to Github</w:t>
-      </w:r>
-      <w:r>
-        <w:rPr>
-          <w:rFonts w:ascii="Times New Roman" w:hAnsi="Times New Roman" w:cs="Times New Roman"/>
-          <w:sz w:val="24"/>
-          <w:szCs w:val="24"/>
-        </w:rPr>
-        <w:t xml:space="preserve"> in professional manner</w:t>
-      </w:r>
-    </w:p>
-    <w:p>
-      <w:pPr>
-        <w:pStyle w:val="ListParagraph"/>
-        <w:numPr>
-          <w:ilvl w:val="1"/>
-          <w:numId w:val="1"/>
-        </w:numPr>
-        <w:spacing w:line="360" w:lineRule="auto"/>
-        <w:rPr>
-          <w:rFonts w:ascii="Times New Roman" w:hAnsi="Times New Roman" w:cs="Times New Roman"/>
-          <w:sz w:val="24"/>
-          <w:szCs w:val="24"/>
-        </w:rPr>
-      </w:pPr>
-      <w:r>
-        <w:rPr>
-          <w:rFonts w:ascii="Times New Roman" w:hAnsi="Times New Roman" w:cs="Times New Roman"/>
-          <w:sz w:val="24"/>
-          <w:szCs w:val="24"/>
-        </w:rPr>
-        <w:t>Create and maintain</w:t>
-      </w:r>
-      <w:r>
-        <w:rPr>
-          <w:rFonts w:ascii="Times New Roman" w:hAnsi="Times New Roman" w:cs="Times New Roman"/>
-          <w:sz w:val="24"/>
-          <w:szCs w:val="24"/>
-        </w:rPr>
-        <w:t xml:space="preserve"> architecture of information</w:t>
-      </w:r>
-    </w:p>
-    <w:p>
-      <w:pPr>
-        <w:pStyle w:val="ListParagraph"/>
-        <w:numPr>
-          <w:ilvl w:val="1"/>
-          <w:numId w:val="1"/>
-        </w:numPr>
-        <w:spacing w:line="360" w:lineRule="auto"/>
-        <w:rPr>
-          <w:rFonts w:ascii="Times New Roman" w:hAnsi="Times New Roman" w:cs="Times New Roman"/>
-          <w:sz w:val="24"/>
-          <w:szCs w:val="24"/>
-        </w:rPr>
-      </w:pPr>
-      <w:r>
-        <w:rPr>
-          <w:rFonts w:ascii="Times New Roman" w:hAnsi="Times New Roman" w:cs="Times New Roman"/>
-          <w:sz w:val="24"/>
-          <w:szCs w:val="24"/>
-        </w:rPr>
-        <w:t>Assist with Coding Standards</w:t>
-      </w:r>
-    </w:p>
-    <w:p>
-      <w:pPr>
-        <w:pStyle w:val="ListParagraph"/>
-        <w:numPr>
-          <w:ilvl w:val="1"/>
-          <w:numId w:val="1"/>
-        </w:numPr>
-        <w:spacing w:line="360" w:lineRule="auto"/>
-        <w:rPr>
-          <w:rFonts w:ascii="Times New Roman" w:hAnsi="Times New Roman" w:cs="Times New Roman"/>
-          <w:sz w:val="24"/>
-          <w:szCs w:val="24"/>
-        </w:rPr>
-      </w:pPr>
-      <w:r>
-        <w:rPr>
-          <w:rFonts w:ascii="Times New Roman" w:hAnsi="Times New Roman" w:cs="Times New Roman"/>
-          <w:sz w:val="24"/>
-          <w:szCs w:val="24"/>
-        </w:rPr>
-        <w:t xml:space="preserve">Aid in development of </w:t>
-      </w:r>
-      <w:r>
-        <w:rPr>
-          <w:rFonts w:ascii="Times New Roman" w:hAnsi="Times New Roman" w:cs="Times New Roman"/>
-          <w:sz w:val="24"/>
-          <w:szCs w:val="24"/>
-        </w:rPr>
-        <w:t>Sche</w:t>
-      </w:r>
-      <w:r>
-        <w:rPr>
-          <w:rFonts w:ascii="Times New Roman" w:hAnsi="Times New Roman" w:cs="Times New Roman"/>
-          <w:sz w:val="24"/>
-          <w:szCs w:val="24"/>
-        </w:rPr>
-        <w:t xml:space="preserve">duling Algorithm </w:t>
-      </w:r>
-    </w:p>
-    <w:p>
-      <w:pPr>
-        <w:pStyle w:val="ListParagraph"/>
-        <w:numPr>
-          <w:ilvl w:val="1"/>
-          <w:numId w:val="1"/>
-        </w:numPr>
-        <w:spacing w:line="360" w:lineRule="auto"/>
-        <w:rPr>
-          <w:rFonts w:ascii="Times New Roman" w:hAnsi="Times New Roman" w:cs="Times New Roman"/>
-          <w:sz w:val="24"/>
-          <w:szCs w:val="24"/>
-        </w:rPr>
-      </w:pPr>
-      <w:r>
-        <w:rPr>
-          <w:rFonts w:ascii="Times New Roman" w:hAnsi="Times New Roman" w:cs="Times New Roman"/>
-          <w:sz w:val="24"/>
-          <w:szCs w:val="24"/>
-        </w:rPr>
-        <w:t>Develop a</w:t>
-      </w:r>
-      <w:r>
-        <w:rPr>
-          <w:rFonts w:ascii="Times New Roman" w:hAnsi="Times New Roman" w:cs="Times New Roman"/>
-          <w:sz w:val="24"/>
-          <w:szCs w:val="24"/>
-        </w:rPr>
-        <w:t>lgorithm that orders</w:t>
-      </w:r>
-      <w:r>
-        <w:rPr>
-          <w:rFonts w:ascii="Times New Roman" w:hAnsi="Times New Roman" w:cs="Times New Roman"/>
-          <w:sz w:val="24"/>
-          <w:szCs w:val="24"/>
-        </w:rPr>
-        <w:t xml:space="preserve"> class times </w:t>
-      </w:r>
-      <w:r>
-        <w:rPr>
-          <w:rFonts w:ascii="Times New Roman" w:hAnsi="Times New Roman" w:cs="Times New Roman"/>
-          <w:sz w:val="24"/>
-          <w:szCs w:val="24"/>
-        </w:rPr>
-        <w:t xml:space="preserve">in Total Enrollments File </w:t>
-      </w:r>
-      <w:r>
-        <w:rPr>
-          <w:rFonts w:ascii="Times New Roman" w:hAnsi="Times New Roman" w:cs="Times New Roman"/>
-          <w:sz w:val="24"/>
-          <w:szCs w:val="24"/>
-        </w:rPr>
-        <w:t xml:space="preserve">by </w:t>
-      </w:r>
-      <w:r>
-        <w:rPr>
-          <w:rFonts w:ascii="Times New Roman" w:hAnsi="Times New Roman" w:cs="Times New Roman"/>
-          <w:sz w:val="24"/>
-          <w:szCs w:val="24"/>
-        </w:rPr>
-        <w:t xml:space="preserve">total </w:t>
-      </w:r>
-      <w:r>
-        <w:rPr>
-          <w:rFonts w:ascii="Times New Roman" w:hAnsi="Times New Roman" w:cs="Times New Roman"/>
-          <w:sz w:val="24"/>
-          <w:szCs w:val="24"/>
-        </w:rPr>
-        <w:t>enrollments in descending order</w:t>
-      </w:r>
-    </w:p>
-    <w:p>
-      <w:pPr>
-        <w:pStyle w:val="ListParagraph"/>
-        <w:numPr>
-          <w:ilvl w:val="1"/>
-          <w:numId w:val="1"/>
-        </w:numPr>
-        <w:spacing w:line="360" w:lineRule="auto"/>
-        <w:rPr>
-          <w:rFonts w:ascii="Times New Roman" w:hAnsi="Times New Roman" w:cs="Times New Roman"/>
-          <w:sz w:val="24"/>
-          <w:szCs w:val="24"/>
-        </w:rPr>
-      </w:pPr>
-      <w:r>
-        <w:rPr>
-          <w:rFonts w:ascii="Times New Roman" w:hAnsi="Times New Roman" w:cs="Times New Roman"/>
-          <w:sz w:val="24"/>
-          <w:szCs w:val="24"/>
-        </w:rPr>
-        <w:t>Aid SQA in tracing all code back to Specification Document</w:t>
+        <w:t>Prepare all required documentation</w:t>
+      </w:r>
+      <w:r>
+        <w:rPr>
+          <w:rFonts w:ascii="Times New Roman" w:hAnsi="Times New Roman" w:cs="Times New Roman"/>
+          <w:sz w:val="24"/>
+          <w:szCs w:val="24"/>
+        </w:rPr>
+        <w:t xml:space="preserve"> </w:t>
+      </w:r>
+      <w:r>
+        <w:rPr>
+          <w:rFonts w:ascii="Times New Roman" w:hAnsi="Times New Roman" w:cs="Times New Roman"/>
+          <w:sz w:val="24"/>
+          <w:szCs w:val="24"/>
+        </w:rPr>
+        <w:t xml:space="preserve">in </w:t>
+      </w:r>
+      <w:r>
+        <w:rPr>
+          <w:rFonts w:ascii="Times New Roman" w:hAnsi="Times New Roman" w:cs="Times New Roman"/>
+          <w:sz w:val="24"/>
+          <w:szCs w:val="24"/>
+        </w:rPr>
+        <w:t xml:space="preserve">a </w:t>
       </w:r>
       <w:bookmarkStart w:id="0" w:name="_GoBack"/>
       <w:bookmarkEnd w:id="0"/>
+      <w:r>
+        <w:rPr>
+          <w:rFonts w:ascii="Times New Roman" w:hAnsi="Times New Roman" w:cs="Times New Roman"/>
+          <w:sz w:val="24"/>
+          <w:szCs w:val="24"/>
+        </w:rPr>
+        <w:t>professional manner</w:t>
+      </w:r>
+      <w:r>
+        <w:rPr>
+          <w:rFonts w:ascii="Times New Roman" w:hAnsi="Times New Roman" w:cs="Times New Roman"/>
+          <w:sz w:val="24"/>
+          <w:szCs w:val="24"/>
+        </w:rPr>
+        <w:t xml:space="preserve"> and upload to Github</w:t>
+      </w:r>
+    </w:p>
+    <w:p>
+      <w:pPr>
+        <w:pStyle w:val="ListParagraph"/>
+        <w:numPr>
+          <w:ilvl w:val="1"/>
+          <w:numId w:val="1"/>
+        </w:numPr>
+        <w:spacing w:line="360" w:lineRule="auto"/>
+        <w:rPr>
+          <w:rFonts w:ascii="Times New Roman" w:hAnsi="Times New Roman" w:cs="Times New Roman"/>
+          <w:sz w:val="24"/>
+          <w:szCs w:val="24"/>
+        </w:rPr>
+      </w:pPr>
+      <w:r>
+        <w:rPr>
+          <w:rFonts w:ascii="Times New Roman" w:hAnsi="Times New Roman" w:cs="Times New Roman"/>
+          <w:sz w:val="24"/>
+          <w:szCs w:val="24"/>
+        </w:rPr>
+        <w:t>Create and maintain</w:t>
+      </w:r>
+      <w:r>
+        <w:rPr>
+          <w:rFonts w:ascii="Times New Roman" w:hAnsi="Times New Roman" w:cs="Times New Roman"/>
+          <w:sz w:val="24"/>
+          <w:szCs w:val="24"/>
+        </w:rPr>
+        <w:t xml:space="preserve"> architecture of information</w:t>
+      </w:r>
+    </w:p>
+    <w:p>
+      <w:pPr>
+        <w:pStyle w:val="ListParagraph"/>
+        <w:numPr>
+          <w:ilvl w:val="1"/>
+          <w:numId w:val="1"/>
+        </w:numPr>
+        <w:spacing w:line="360" w:lineRule="auto"/>
+        <w:rPr>
+          <w:rFonts w:ascii="Times New Roman" w:hAnsi="Times New Roman" w:cs="Times New Roman"/>
+          <w:sz w:val="24"/>
+          <w:szCs w:val="24"/>
+        </w:rPr>
+      </w:pPr>
+      <w:r>
+        <w:rPr>
+          <w:rFonts w:ascii="Times New Roman" w:hAnsi="Times New Roman" w:cs="Times New Roman"/>
+          <w:sz w:val="24"/>
+          <w:szCs w:val="24"/>
+        </w:rPr>
+        <w:t>Assist with Coding Standards</w:t>
+      </w:r>
+    </w:p>
+    <w:p>
+      <w:pPr>
+        <w:pStyle w:val="ListParagraph"/>
+        <w:numPr>
+          <w:ilvl w:val="1"/>
+          <w:numId w:val="1"/>
+        </w:numPr>
+        <w:spacing w:line="360" w:lineRule="auto"/>
+        <w:rPr>
+          <w:rFonts w:ascii="Times New Roman" w:hAnsi="Times New Roman" w:cs="Times New Roman"/>
+          <w:sz w:val="24"/>
+          <w:szCs w:val="24"/>
+        </w:rPr>
+      </w:pPr>
+      <w:r>
+        <w:rPr>
+          <w:rFonts w:ascii="Times New Roman" w:hAnsi="Times New Roman" w:cs="Times New Roman"/>
+          <w:sz w:val="24"/>
+          <w:szCs w:val="24"/>
+        </w:rPr>
+        <w:t xml:space="preserve">Aid in development of </w:t>
+      </w:r>
+      <w:r>
+        <w:rPr>
+          <w:rFonts w:ascii="Times New Roman" w:hAnsi="Times New Roman" w:cs="Times New Roman"/>
+          <w:sz w:val="24"/>
+          <w:szCs w:val="24"/>
+        </w:rPr>
+        <w:t>Sche</w:t>
+      </w:r>
+      <w:r>
+        <w:rPr>
+          <w:rFonts w:ascii="Times New Roman" w:hAnsi="Times New Roman" w:cs="Times New Roman"/>
+          <w:sz w:val="24"/>
+          <w:szCs w:val="24"/>
+        </w:rPr>
+        <w:t xml:space="preserve">duling Algorithm </w:t>
+      </w:r>
+    </w:p>
+    <w:p>
+      <w:pPr>
+        <w:pStyle w:val="ListParagraph"/>
+        <w:numPr>
+          <w:ilvl w:val="1"/>
+          <w:numId w:val="1"/>
+        </w:numPr>
+        <w:spacing w:line="360" w:lineRule="auto"/>
+        <w:rPr>
+          <w:rFonts w:ascii="Times New Roman" w:hAnsi="Times New Roman" w:cs="Times New Roman"/>
+          <w:sz w:val="24"/>
+          <w:szCs w:val="24"/>
+        </w:rPr>
+      </w:pPr>
+      <w:r>
+        <w:rPr>
+          <w:rFonts w:ascii="Times New Roman" w:hAnsi="Times New Roman" w:cs="Times New Roman"/>
+          <w:sz w:val="24"/>
+          <w:szCs w:val="24"/>
+        </w:rPr>
+        <w:t>Develop a</w:t>
+      </w:r>
+      <w:r>
+        <w:rPr>
+          <w:rFonts w:ascii="Times New Roman" w:hAnsi="Times New Roman" w:cs="Times New Roman"/>
+          <w:sz w:val="24"/>
+          <w:szCs w:val="24"/>
+        </w:rPr>
+        <w:t>lgorithm that orders</w:t>
+      </w:r>
+      <w:r>
+        <w:rPr>
+          <w:rFonts w:ascii="Times New Roman" w:hAnsi="Times New Roman" w:cs="Times New Roman"/>
+          <w:sz w:val="24"/>
+          <w:szCs w:val="24"/>
+        </w:rPr>
+        <w:t xml:space="preserve"> class times </w:t>
+      </w:r>
+      <w:r>
+        <w:rPr>
+          <w:rFonts w:ascii="Times New Roman" w:hAnsi="Times New Roman" w:cs="Times New Roman"/>
+          <w:sz w:val="24"/>
+          <w:szCs w:val="24"/>
+        </w:rPr>
+        <w:t xml:space="preserve">in Total Enrollments File </w:t>
+      </w:r>
+      <w:r>
+        <w:rPr>
+          <w:rFonts w:ascii="Times New Roman" w:hAnsi="Times New Roman" w:cs="Times New Roman"/>
+          <w:sz w:val="24"/>
+          <w:szCs w:val="24"/>
+        </w:rPr>
+        <w:t xml:space="preserve">by </w:t>
+      </w:r>
+      <w:r>
+        <w:rPr>
+          <w:rFonts w:ascii="Times New Roman" w:hAnsi="Times New Roman" w:cs="Times New Roman"/>
+          <w:sz w:val="24"/>
+          <w:szCs w:val="24"/>
+        </w:rPr>
+        <w:t xml:space="preserve">total </w:t>
+      </w:r>
+      <w:r>
+        <w:rPr>
+          <w:rFonts w:ascii="Times New Roman" w:hAnsi="Times New Roman" w:cs="Times New Roman"/>
+          <w:sz w:val="24"/>
+          <w:szCs w:val="24"/>
+        </w:rPr>
+        <w:t>enrollments in descending order</w:t>
+      </w:r>
+    </w:p>
+    <w:p>
+      <w:pPr>
+        <w:pStyle w:val="ListParagraph"/>
+        <w:numPr>
+          <w:ilvl w:val="1"/>
+          <w:numId w:val="1"/>
+        </w:numPr>
+        <w:spacing w:line="360" w:lineRule="auto"/>
+        <w:rPr>
+          <w:rFonts w:ascii="Times New Roman" w:hAnsi="Times New Roman" w:cs="Times New Roman"/>
+          <w:sz w:val="24"/>
+          <w:szCs w:val="24"/>
+        </w:rPr>
+      </w:pPr>
+      <w:r>
+        <w:rPr>
+          <w:rFonts w:ascii="Times New Roman" w:hAnsi="Times New Roman" w:cs="Times New Roman"/>
+          <w:sz w:val="24"/>
+          <w:szCs w:val="24"/>
+        </w:rPr>
+        <w:t>Aid SQA in tracing all code back to Specification Document</w:t>
+      </w:r>
     </w:p>
     <w:p>
       <w:pPr>

</xml_diff>